<commit_message>
23_05_17 quasi finito, da sistemare
</commit_message>
<xml_diff>
--- a/WebApplication1/web/WEB-INF/db-definition/descrizione.docx
+++ b/WebApplication1/web/WEB-INF/db-definition/descrizione.docx
@@ -26,7 +26,7 @@
         </w:trPr>
         <w:tc>
           <w:tcPr>
-            <w:tcW w:w="1210" w:type="dxa"/>
+            <w:tcW w:w="1669" w:type="dxa"/>
           </w:tcPr>
           <w:p>
             <w:proofErr w:type="spellStart"/>
@@ -38,7 +38,7 @@
         </w:tc>
         <w:tc>
           <w:tcPr>
-            <w:tcW w:w="1210" w:type="dxa"/>
+            <w:tcW w:w="1240" w:type="dxa"/>
           </w:tcPr>
           <w:p>
             <w:proofErr w:type="spellStart"/>
@@ -55,7 +55,7 @@
         </w:trPr>
         <w:tc>
           <w:tcPr>
-            <w:tcW w:w="1210" w:type="dxa"/>
+            <w:tcW w:w="1669" w:type="dxa"/>
           </w:tcPr>
           <w:p>
             <w:proofErr w:type="spellStart"/>
@@ -67,7 +67,7 @@
         </w:tc>
         <w:tc>
           <w:tcPr>
-            <w:tcW w:w="1210" w:type="dxa"/>
+            <w:tcW w:w="1240" w:type="dxa"/>
           </w:tcPr>
           <w:p/>
         </w:tc>
@@ -78,7 +78,7 @@
         </w:trPr>
         <w:tc>
           <w:tcPr>
-            <w:tcW w:w="1210" w:type="dxa"/>
+            <w:tcW w:w="1669" w:type="dxa"/>
           </w:tcPr>
           <w:p>
             <w:proofErr w:type="spellStart"/>
@@ -90,7 +90,7 @@
         </w:tc>
         <w:tc>
           <w:tcPr>
-            <w:tcW w:w="1210" w:type="dxa"/>
+            <w:tcW w:w="1240" w:type="dxa"/>
           </w:tcPr>
           <w:p/>
         </w:tc>
@@ -101,7 +101,7 @@
         </w:trPr>
         <w:tc>
           <w:tcPr>
-            <w:tcW w:w="1210" w:type="dxa"/>
+            <w:tcW w:w="1669" w:type="dxa"/>
           </w:tcPr>
           <w:p>
             <w:proofErr w:type="spellStart"/>
@@ -113,7 +113,7 @@
         </w:tc>
         <w:tc>
           <w:tcPr>
-            <w:tcW w:w="1210" w:type="dxa"/>
+            <w:tcW w:w="1240" w:type="dxa"/>
           </w:tcPr>
           <w:p/>
         </w:tc>
@@ -124,7 +124,7 @@
         </w:trPr>
         <w:tc>
           <w:tcPr>
-            <w:tcW w:w="1210" w:type="dxa"/>
+            <w:tcW w:w="1669" w:type="dxa"/>
           </w:tcPr>
           <w:p>
             <w:r>
@@ -134,7 +134,7 @@
         </w:tc>
         <w:tc>
           <w:tcPr>
-            <w:tcW w:w="1210" w:type="dxa"/>
+            <w:tcW w:w="1240" w:type="dxa"/>
           </w:tcPr>
           <w:p/>
         </w:tc>
@@ -145,7 +145,7 @@
         </w:trPr>
         <w:tc>
           <w:tcPr>
-            <w:tcW w:w="1210" w:type="dxa"/>
+            <w:tcW w:w="1669" w:type="dxa"/>
           </w:tcPr>
           <w:p>
             <w:proofErr w:type="spellStart"/>
@@ -157,7 +157,7 @@
         </w:tc>
         <w:tc>
           <w:tcPr>
-            <w:tcW w:w="1210" w:type="dxa"/>
+            <w:tcW w:w="1240" w:type="dxa"/>
           </w:tcPr>
           <w:p/>
         </w:tc>
@@ -168,7 +168,7 @@
         </w:trPr>
         <w:tc>
           <w:tcPr>
-            <w:tcW w:w="1210" w:type="dxa"/>
+            <w:tcW w:w="1669" w:type="dxa"/>
           </w:tcPr>
           <w:p>
             <w:r>
@@ -178,7 +178,7 @@
         </w:tc>
         <w:tc>
           <w:tcPr>
-            <w:tcW w:w="1210" w:type="dxa"/>
+            <w:tcW w:w="1240" w:type="dxa"/>
           </w:tcPr>
           <w:p/>
         </w:tc>
@@ -498,7 +498,7 @@
         <w:tblLook w:val="04A0" w:firstRow="1" w:lastRow="0" w:firstColumn="1" w:lastColumn="0" w:noHBand="0" w:noVBand="1"/>
       </w:tblPr>
       <w:tblGrid>
-        <w:gridCol w:w="1524"/>
+        <w:gridCol w:w="1471"/>
         <w:gridCol w:w="1471"/>
       </w:tblGrid>
       <w:tr>
@@ -537,13 +537,14 @@
             <w:tcW w:w="1471" w:type="dxa"/>
           </w:tcPr>
           <w:p>
-            <w:proofErr w:type="spellStart"/>
-            <w:r>
-              <w:t>UtentiAmici</w:t>
-            </w:r>
-            <w:proofErr w:type="spellEnd"/>
-            <w:r>
-              <w:t>[2]</w:t>
+            <w:r>
+              <w:t>U</w:t>
+            </w:r>
+            <w:r>
+              <w:t>tente</w:t>
+            </w:r>
+            <w:r>
+              <w:t>1</w:t>
             </w:r>
           </w:p>
         </w:tc>
@@ -551,7 +552,52 @@
           <w:tcPr>
             <w:tcW w:w="1471" w:type="dxa"/>
           </w:tcPr>
-          <w:p/>
+          <w:p>
+            <w:proofErr w:type="spellStart"/>
+            <w:r>
+              <w:t>personalID</w:t>
+            </w:r>
+            <w:proofErr w:type="spellEnd"/>
+            <w:r>
+              <w:t xml:space="preserve"> </w:t>
+            </w:r>
+          </w:p>
+        </w:tc>
+      </w:tr>
+      <w:tr>
+        <w:trPr>
+          <w:trHeight w:val="295"/>
+        </w:trPr>
+        <w:tc>
+          <w:tcPr>
+            <w:tcW w:w="1471" w:type="dxa"/>
+          </w:tcPr>
+          <w:p>
+            <w:r>
+              <w:t>U</w:t>
+            </w:r>
+            <w:r>
+              <w:t>tente</w:t>
+            </w:r>
+            <w:r>
+              <w:t>2</w:t>
+            </w:r>
+          </w:p>
+        </w:tc>
+        <w:tc>
+          <w:tcPr>
+            <w:tcW w:w="1471" w:type="dxa"/>
+          </w:tcPr>
+          <w:p>
+            <w:proofErr w:type="spellStart"/>
+            <w:r>
+              <w:t>personalID</w:t>
+            </w:r>
+            <w:proofErr w:type="spellEnd"/>
+            <w:r>
+              <w:t xml:space="preserve"> </w:t>
+            </w:r>
+          </w:p>
         </w:tc>
       </w:tr>
     </w:tbl>
@@ -582,6 +628,34 @@
           </w:tcPr>
           <w:p>
             <w:r>
+              <w:t>-&gt;</w:t>
+            </w:r>
+          </w:p>
+        </w:tc>
+        <w:tc>
+          <w:tcPr>
+            <w:tcW w:w="3209" w:type="dxa"/>
+          </w:tcPr>
+          <w:p/>
+        </w:tc>
+        <w:tc>
+          <w:tcPr>
+            <w:tcW w:w="3210" w:type="dxa"/>
+          </w:tcPr>
+          <w:p>
+            <w:r>
+              <w:t xml:space="preserve">Cardinalità </w:t>
+            </w:r>
+          </w:p>
+        </w:tc>
+      </w:tr>
+      <w:tr>
+        <w:tc>
+          <w:tcPr>
+            <w:tcW w:w="3209" w:type="dxa"/>
+          </w:tcPr>
+          <w:p>
+            <w:r>
               <w:t>Utenti</w:t>
             </w:r>
           </w:p>
@@ -700,6 +774,36 @@
             <w:r>
               <w:t>Molti a uno</w:t>
             </w:r>
+          </w:p>
+        </w:tc>
+      </w:tr>
+      <w:tr>
+        <w:tc>
+          <w:tcPr>
+            <w:tcW w:w="3209" w:type="dxa"/>
+          </w:tcPr>
+          <w:p>
+            <w:r>
+              <w:t>Utente-Amicizia-Utente</w:t>
+            </w:r>
+          </w:p>
+        </w:tc>
+        <w:tc>
+          <w:tcPr>
+            <w:tcW w:w="3209" w:type="dxa"/>
+          </w:tcPr>
+          <w:p/>
+        </w:tc>
+        <w:tc>
+          <w:tcPr>
+            <w:tcW w:w="3210" w:type="dxa"/>
+          </w:tcPr>
+          <w:p>
+            <w:r>
+              <w:t>Molti a molti</w:t>
+            </w:r>
+            <w:bookmarkStart w:id="0" w:name="_GoBack"/>
+            <w:bookmarkEnd w:id="0"/>
           </w:p>
         </w:tc>
       </w:tr>
@@ -847,13 +951,14 @@
             <w:tcW w:w="2407" w:type="dxa"/>
           </w:tcPr>
           <w:p>
-            <w:proofErr w:type="spellStart"/>
-            <w:r>
-              <w:t>UtentiAmici</w:t>
-            </w:r>
-            <w:proofErr w:type="spellEnd"/>
-            <w:r>
-              <w:t xml:space="preserve">[2] -&gt; </w:t>
+            <w:r>
+              <w:t>Utenti1</w:t>
+            </w:r>
+            <w:r>
+              <w:t xml:space="preserve"> </w:t>
+            </w:r>
+            <w:r>
+              <w:t xml:space="preserve">-&gt; </w:t>
             </w:r>
             <w:proofErr w:type="spellStart"/>
             <w:r>
@@ -863,11 +968,11 @@
             <w:r>
               <w:t xml:space="preserve">, </w:t>
             </w:r>
+            <w:proofErr w:type="spellStart"/>
             <w:r>
               <w:t>PersonalID</w:t>
             </w:r>
-            <w:bookmarkStart w:id="0" w:name="_GoBack"/>
-            <w:bookmarkEnd w:id="0"/>
+            <w:proofErr w:type="spellEnd"/>
           </w:p>
         </w:tc>
         <w:tc>

</xml_diff>